<commit_message>
WooHoo!! Chapter 04 works!!
</commit_message>
<xml_diff>
--- a/Chapter04/Documentation/Chapter04-script.docx
+++ b/Chapter04/Documentation/Chapter04-script.docx
@@ -1,7 +1,41 @@
 
 <file path=word/document.xml><?xml version="1.0" encoding="utf-8"?>
-<w:document xmlns:wpc="http://schemas.microsoft.com/office/word/2010/wordprocessingCanvas" xmlns:mo="http://schemas.microsoft.com/office/mac/office/2008/main" xmlns:mc="http://schemas.openxmlformats.org/markup-compatibility/2006" xmlns:mv="urn:schemas-microsoft-com:mac:vml" xmlns:o="urn:schemas-microsoft-com:office:office" xmlns:r="http://schemas.openxmlformats.org/officeDocument/2006/relationships" xmlns:m="http://schemas.openxmlformats.org/officeDocument/2006/math" xmlns:v="urn:schemas-microsoft-com:vml" xmlns:wp14="http://schemas.microsoft.com/office/word/2010/wordprocessingDrawing" xmlns:wp="http://schemas.openxmlformats.org/drawingml/2006/wordprocessingDrawing" xmlns:w10="urn:schemas-microsoft-com:office:word" xmlns:w="http://schemas.openxmlformats.org/wordprocessingml/2006/main" xmlns:w14="http://schemas.microsoft.com/office/word/2010/wordml" xmlns:w15="http://schemas.microsoft.com/office/word/2012/wordml" xmlns:wpg="http://schemas.microsoft.com/office/word/2010/wordprocessingGroup" xmlns:wpi="http://schemas.microsoft.com/office/word/2010/wordprocessingInk" xmlns:wne="http://schemas.microsoft.com/office/word/2006/wordml" xmlns:wps="http://schemas.microsoft.com/office/word/2010/wordprocessingShape" mc:Ignorable="w14 w15 wp14">
+<w:document xmlns:wpc="http://schemas.microsoft.com/office/word/2010/wordprocessingCanvas" xmlns:cx="http://schemas.microsoft.com/office/drawing/2014/chartex" xmlns:cx1="http://schemas.microsoft.com/office/drawing/2015/9/8/chartex" xmlns:cx2="http://schemas.microsoft.com/office/drawing/2015/10/21/chartex" xmlns:cx3="http://schemas.microsoft.com/office/drawing/2016/5/9/chartex" xmlns:cx4="http://schemas.microsoft.com/office/drawing/2016/5/10/chartex" xmlns:cx5="http://schemas.microsoft.com/office/drawing/2016/5/11/chartex" xmlns:cx6="http://schemas.microsoft.com/office/drawing/2016/5/12/chartex" xmlns:cx7="http://schemas.microsoft.com/office/drawing/2016/5/13/chartex" xmlns:cx8="http://schemas.microsoft.com/office/drawing/2016/5/14/chartex" xmlns:mc="http://schemas.openxmlformats.org/markup-compatibility/2006" xmlns:aink="http://schemas.microsoft.com/office/drawing/2016/ink" xmlns:am3d="http://schemas.microsoft.com/office/drawing/2017/model3d" xmlns:o="urn:schemas-microsoft-com:office:office" xmlns:r="http://schemas.openxmlformats.org/officeDocument/2006/relationships" xmlns:m="http://schemas.openxmlformats.org/officeDocument/2006/math" xmlns:v="urn:schemas-microsoft-com:vml" xmlns:wp14="http://schemas.microsoft.com/office/word/2010/wordprocessingDrawing" xmlns:wp="http://schemas.openxmlformats.org/drawingml/2006/wordprocessingDrawing" xmlns:w10="urn:schemas-microsoft-com:office:word" xmlns:w="http://schemas.openxmlformats.org/wordprocessingml/2006/main" xmlns:w14="http://schemas.microsoft.com/office/word/2010/wordml" xmlns:w15="http://schemas.microsoft.com/office/word/2012/wordml" xmlns:w16cid="http://schemas.microsoft.com/office/word/2016/wordml/cid" xmlns:w16se="http://schemas.microsoft.com/office/word/2015/wordml/symex" xmlns:wpg="http://schemas.microsoft.com/office/word/2010/wordprocessingGroup" xmlns:wpi="http://schemas.microsoft.com/office/word/2010/wordprocessingInk" xmlns:wne="http://schemas.microsoft.com/office/word/2006/wordml" xmlns:wps="http://schemas.microsoft.com/office/word/2010/wordprocessingShape" mc:Ignorable="w14 w15 w16se w16cid wp14">
   <w:body>
+    <w:p>
+      <w:pPr>
+        <w:rPr>
+          <w:b/>
+          <w:sz w:val="32"/>
+          <w:szCs w:val="32"/>
+        </w:rPr>
+      </w:pPr>
+      <w:r>
+        <w:rPr>
+          <w:b/>
+          <w:sz w:val="32"/>
+          <w:szCs w:val="32"/>
+        </w:rPr>
+        <w:t>Chapter 4</w:t>
+      </w:r>
+      <w:r>
+        <w:rPr>
+          <w:b/>
+          <w:sz w:val="32"/>
+          <w:szCs w:val="32"/>
+        </w:rPr>
+        <w:t>: Getting Watson to Talk Back</w:t>
+      </w:r>
+      <w:bookmarkStart w:id="0" w:name="_GoBack"/>
+      <w:bookmarkEnd w:id="0"/>
+    </w:p>
+    <w:p>
+      <w:pPr>
+        <w:rPr>
+          <w:b/>
+        </w:rPr>
+      </w:pPr>
+    </w:p>
     <w:p>
       <w:pPr>
         <w:rPr>
@@ -17,15 +51,7 @@
     </w:p>
     <w:p>
       <w:r>
-        <w:t xml:space="preserve">Hi and welcome to the Zero to Cognitive Series. This tutorial is designed to introduce you to building cognitive applications using the IBM </w:t>
-      </w:r>
-      <w:proofErr w:type="spellStart"/>
-      <w:r>
-        <w:t>Bluemix</w:t>
-      </w:r>
-      <w:proofErr w:type="spellEnd"/>
-      <w:r>
-        <w:t xml:space="preserve"> Cloud. We will use the IBM Cognitive Solution Advisor as our foundation for this tutorial. This is Chapter 4 where we start getting Watson to talk back to you.</w:t>
+        <w:t>Hi and welcome to the Zero to Cognitive Series. This tutorial is designed to introduce you to building cognitive applications using the IBM Bluemix Cloud. We will use the IBM Cognitive Solution Advisor as our foundation for this tutorial. This is Chapter 4 where we start getting Watson to talk back to you.</w:t>
       </w:r>
     </w:p>
     <w:p/>
@@ -377,12 +403,6 @@
           <w:b/>
         </w:rPr>
       </w:pPr>
-      <w:r>
-        <w:rPr>
-          <w:b/>
-        </w:rPr>
-        <w:br w:type="page"/>
-      </w:r>
     </w:p>
     <w:p>
       <w:pPr>
@@ -453,8 +473,6 @@
       <w:r>
         <w:t>”</w:t>
       </w:r>
-      <w:bookmarkStart w:id="0" w:name="_GoBack"/>
-      <w:bookmarkEnd w:id="0"/>
     </w:p>
     <w:p>
       <w:r>
@@ -745,6 +763,7 @@
         </w:numPr>
       </w:pPr>
       <w:r>
+        <w:lastRenderedPageBreak/>
         <w:t>Line 62 add the event listener</w:t>
       </w:r>
     </w:p>
@@ -769,15 +788,7 @@
         </w:numPr>
       </w:pPr>
       <w:r>
-        <w:t xml:space="preserve">Lines 65-66: set the cursors </w:t>
-      </w:r>
-      <w:proofErr w:type="gramStart"/>
-      <w:r>
-        <w:t>to</w:t>
-      </w:r>
-      <w:proofErr w:type="gramEnd"/>
-      <w:r>
-        <w:t xml:space="preserve"> busy</w:t>
+        <w:t>Lines 65-66: set the cursors to busy</w:t>
       </w:r>
     </w:p>
     <w:p>
@@ -928,13 +939,8 @@
           <w:numId w:val="8"/>
         </w:numPr>
       </w:pPr>
-      <w:proofErr w:type="spellStart"/>
-      <w:r>
-        <w:t>Git</w:t>
-      </w:r>
-      <w:proofErr w:type="spellEnd"/>
-      <w:r>
-        <w:t xml:space="preserve"> status (tells you what files you’ve changed)</w:t>
+      <w:r>
+        <w:t>Git status (tells you what files you’ve changed)</w:t>
       </w:r>
     </w:p>
     <w:p>
@@ -945,13 +951,8 @@
           <w:numId w:val="8"/>
         </w:numPr>
       </w:pPr>
-      <w:proofErr w:type="spellStart"/>
-      <w:r>
-        <w:t>Git</w:t>
-      </w:r>
-      <w:proofErr w:type="spellEnd"/>
-      <w:r>
-        <w:t xml:space="preserve"> add …. For each changed file</w:t>
+      <w:r>
+        <w:t>Git add …. For each changed file</w:t>
       </w:r>
     </w:p>
     <w:p>
@@ -962,13 +963,8 @@
           <w:numId w:val="8"/>
         </w:numPr>
       </w:pPr>
-      <w:proofErr w:type="spellStart"/>
-      <w:r>
-        <w:t>Git</w:t>
-      </w:r>
-      <w:proofErr w:type="spellEnd"/>
-      <w:r>
-        <w:t xml:space="preserve"> commit –m ‘your commit message goes here’</w:t>
+      <w:r>
+        <w:t>Git commit –m ‘your commit message goes here’</w:t>
       </w:r>
     </w:p>
     <w:p>
@@ -979,21 +975,8 @@
           <w:numId w:val="8"/>
         </w:numPr>
       </w:pPr>
-      <w:proofErr w:type="spellStart"/>
-      <w:r>
-        <w:t>Git</w:t>
-      </w:r>
-      <w:proofErr w:type="spellEnd"/>
-      <w:r>
-        <w:t xml:space="preserve"> push … sends your data back to your </w:t>
-      </w:r>
-      <w:proofErr w:type="spellStart"/>
-      <w:r>
-        <w:t>git</w:t>
-      </w:r>
-      <w:proofErr w:type="spellEnd"/>
-      <w:r>
-        <w:t xml:space="preserve"> repository</w:t>
+      <w:r>
+        <w:t>Git push … sends your data back to your git repository</w:t>
       </w:r>
     </w:p>
     <w:p>
@@ -1062,15 +1045,7 @@
         </w:numPr>
       </w:pPr>
       <w:r>
-        <w:t xml:space="preserve">Log in to </w:t>
-      </w:r>
-      <w:proofErr w:type="spellStart"/>
-      <w:r>
-        <w:t>Bluemix</w:t>
-      </w:r>
-      <w:proofErr w:type="spellEnd"/>
-      <w:r>
-        <w:t xml:space="preserve"> and navigate to your Z2C application</w:t>
+        <w:t>Log in to Bluemix and navigate to your Z2C application</w:t>
       </w:r>
     </w:p>
     <w:p>
@@ -1094,15 +1069,7 @@
         </w:numPr>
       </w:pPr>
       <w:r>
-        <w:t xml:space="preserve">Step 5: Woohoo!! You’ve successfully built your second </w:t>
-      </w:r>
-      <w:proofErr w:type="spellStart"/>
-      <w:r>
-        <w:t>Bluemix</w:t>
-      </w:r>
-      <w:proofErr w:type="spellEnd"/>
-      <w:r>
-        <w:t xml:space="preserve"> application. </w:t>
+        <w:t xml:space="preserve">Step 5: Woohoo!! You’ve successfully built your second Bluemix application. </w:t>
       </w:r>
     </w:p>
     <w:p/>
@@ -1129,6 +1096,13 @@
       <w:r>
         <w:t xml:space="preserve">Thanks for your time and see you in the next session. </w:t>
       </w:r>
+    </w:p>
+    <w:p>
+      <w:pPr>
+        <w:rPr>
+          <w:b/>
+        </w:rPr>
+      </w:pPr>
     </w:p>
     <w:p>
       <w:pPr>
@@ -1152,7 +1126,7 @@
       <w:footerReference w:type="default" r:id="rId11"/>
       <w:headerReference w:type="first" r:id="rId12"/>
       <w:footerReference w:type="first" r:id="rId13"/>
-      <w:pgSz w:w="12240" w:h="15840"/>
+      <w:pgSz w:w="11906" w:h="16838" w:code="9"/>
       <w:pgMar w:top="1440" w:right="1440" w:bottom="1440" w:left="1440" w:header="720" w:footer="720" w:gutter="0"/>
       <w:cols w:space="720"/>
       <w:docGrid w:linePitch="360"/>
@@ -1162,7 +1136,7 @@
 </file>
 
 <file path=word/endnotes.xml><?xml version="1.0" encoding="utf-8"?>
-<w:endnotes xmlns:wpc="http://schemas.microsoft.com/office/word/2010/wordprocessingCanvas" xmlns:mo="http://schemas.microsoft.com/office/mac/office/2008/main" xmlns:mc="http://schemas.openxmlformats.org/markup-compatibility/2006" xmlns:mv="urn:schemas-microsoft-com:mac:vml" xmlns:o="urn:schemas-microsoft-com:office:office" xmlns:r="http://schemas.openxmlformats.org/officeDocument/2006/relationships" xmlns:m="http://schemas.openxmlformats.org/officeDocument/2006/math" xmlns:v="urn:schemas-microsoft-com:vml" xmlns:wp14="http://schemas.microsoft.com/office/word/2010/wordprocessingDrawing" xmlns:wp="http://schemas.openxmlformats.org/drawingml/2006/wordprocessingDrawing" xmlns:w10="urn:schemas-microsoft-com:office:word" xmlns:w="http://schemas.openxmlformats.org/wordprocessingml/2006/main" xmlns:w14="http://schemas.microsoft.com/office/word/2010/wordml" xmlns:w15="http://schemas.microsoft.com/office/word/2012/wordml" xmlns:wpg="http://schemas.microsoft.com/office/word/2010/wordprocessingGroup" xmlns:wpi="http://schemas.microsoft.com/office/word/2010/wordprocessingInk" xmlns:wne="http://schemas.microsoft.com/office/word/2006/wordml" xmlns:wps="http://schemas.microsoft.com/office/word/2010/wordprocessingShape" mc:Ignorable="w14 w15 wp14">
+<w:endnotes xmlns:wpc="http://schemas.microsoft.com/office/word/2010/wordprocessingCanvas" xmlns:cx="http://schemas.microsoft.com/office/drawing/2014/chartex" xmlns:cx1="http://schemas.microsoft.com/office/drawing/2015/9/8/chartex" xmlns:cx2="http://schemas.microsoft.com/office/drawing/2015/10/21/chartex" xmlns:cx3="http://schemas.microsoft.com/office/drawing/2016/5/9/chartex" xmlns:cx4="http://schemas.microsoft.com/office/drawing/2016/5/10/chartex" xmlns:cx5="http://schemas.microsoft.com/office/drawing/2016/5/11/chartex" xmlns:cx6="http://schemas.microsoft.com/office/drawing/2016/5/12/chartex" xmlns:cx7="http://schemas.microsoft.com/office/drawing/2016/5/13/chartex" xmlns:cx8="http://schemas.microsoft.com/office/drawing/2016/5/14/chartex" xmlns:mc="http://schemas.openxmlformats.org/markup-compatibility/2006" xmlns:aink="http://schemas.microsoft.com/office/drawing/2016/ink" xmlns:am3d="http://schemas.microsoft.com/office/drawing/2017/model3d" xmlns:o="urn:schemas-microsoft-com:office:office" xmlns:r="http://schemas.openxmlformats.org/officeDocument/2006/relationships" xmlns:m="http://schemas.openxmlformats.org/officeDocument/2006/math" xmlns:v="urn:schemas-microsoft-com:vml" xmlns:wp14="http://schemas.microsoft.com/office/word/2010/wordprocessingDrawing" xmlns:wp="http://schemas.openxmlformats.org/drawingml/2006/wordprocessingDrawing" xmlns:w10="urn:schemas-microsoft-com:office:word" xmlns:w="http://schemas.openxmlformats.org/wordprocessingml/2006/main" xmlns:w14="http://schemas.microsoft.com/office/word/2010/wordml" xmlns:w15="http://schemas.microsoft.com/office/word/2012/wordml" xmlns:w16cid="http://schemas.microsoft.com/office/word/2016/wordml/cid" xmlns:w16se="http://schemas.microsoft.com/office/word/2015/wordml/symex" xmlns:wpg="http://schemas.microsoft.com/office/word/2010/wordprocessingGroup" xmlns:wpi="http://schemas.microsoft.com/office/word/2010/wordprocessingInk" xmlns:wne="http://schemas.microsoft.com/office/word/2006/wordml" xmlns:wps="http://schemas.microsoft.com/office/word/2010/wordprocessingShape" mc:Ignorable="w14 w15 w16se w16cid wp14">
   <w:endnote w:type="separator" w:id="-1">
     <w:p>
       <w:r>
@@ -1181,7 +1155,7 @@
 </file>
 
 <file path=word/footer1.xml><?xml version="1.0" encoding="utf-8"?>
-<w:ftr xmlns:wpc="http://schemas.microsoft.com/office/word/2010/wordprocessingCanvas" xmlns:mo="http://schemas.microsoft.com/office/mac/office/2008/main" xmlns:mc="http://schemas.openxmlformats.org/markup-compatibility/2006" xmlns:mv="urn:schemas-microsoft-com:mac:vml" xmlns:o="urn:schemas-microsoft-com:office:office" xmlns:r="http://schemas.openxmlformats.org/officeDocument/2006/relationships" xmlns:m="http://schemas.openxmlformats.org/officeDocument/2006/math" xmlns:v="urn:schemas-microsoft-com:vml" xmlns:wp14="http://schemas.microsoft.com/office/word/2010/wordprocessingDrawing" xmlns:wp="http://schemas.openxmlformats.org/drawingml/2006/wordprocessingDrawing" xmlns:w10="urn:schemas-microsoft-com:office:word" xmlns:w="http://schemas.openxmlformats.org/wordprocessingml/2006/main" xmlns:w14="http://schemas.microsoft.com/office/word/2010/wordml" xmlns:w15="http://schemas.microsoft.com/office/word/2012/wordml" xmlns:wpg="http://schemas.microsoft.com/office/word/2010/wordprocessingGroup" xmlns:wpi="http://schemas.microsoft.com/office/word/2010/wordprocessingInk" xmlns:wne="http://schemas.microsoft.com/office/word/2006/wordml" xmlns:wps="http://schemas.microsoft.com/office/word/2010/wordprocessingShape" mc:Ignorable="w14 w15 wp14">
+<w:ftr xmlns:wpc="http://schemas.microsoft.com/office/word/2010/wordprocessingCanvas" xmlns:cx="http://schemas.microsoft.com/office/drawing/2014/chartex" xmlns:cx1="http://schemas.microsoft.com/office/drawing/2015/9/8/chartex" xmlns:cx2="http://schemas.microsoft.com/office/drawing/2015/10/21/chartex" xmlns:cx3="http://schemas.microsoft.com/office/drawing/2016/5/9/chartex" xmlns:cx4="http://schemas.microsoft.com/office/drawing/2016/5/10/chartex" xmlns:cx5="http://schemas.microsoft.com/office/drawing/2016/5/11/chartex" xmlns:cx6="http://schemas.microsoft.com/office/drawing/2016/5/12/chartex" xmlns:cx7="http://schemas.microsoft.com/office/drawing/2016/5/13/chartex" xmlns:cx8="http://schemas.microsoft.com/office/drawing/2016/5/14/chartex" xmlns:mc="http://schemas.openxmlformats.org/markup-compatibility/2006" xmlns:aink="http://schemas.microsoft.com/office/drawing/2016/ink" xmlns:am3d="http://schemas.microsoft.com/office/drawing/2017/model3d" xmlns:o="urn:schemas-microsoft-com:office:office" xmlns:r="http://schemas.openxmlformats.org/officeDocument/2006/relationships" xmlns:m="http://schemas.openxmlformats.org/officeDocument/2006/math" xmlns:v="urn:schemas-microsoft-com:vml" xmlns:wp14="http://schemas.microsoft.com/office/word/2010/wordprocessingDrawing" xmlns:wp="http://schemas.openxmlformats.org/drawingml/2006/wordprocessingDrawing" xmlns:w10="urn:schemas-microsoft-com:office:word" xmlns:w="http://schemas.openxmlformats.org/wordprocessingml/2006/main" xmlns:w14="http://schemas.microsoft.com/office/word/2010/wordml" xmlns:w15="http://schemas.microsoft.com/office/word/2012/wordml" xmlns:w16cid="http://schemas.microsoft.com/office/word/2016/wordml/cid" xmlns:w16se="http://schemas.microsoft.com/office/word/2015/wordml/symex" xmlns:wpg="http://schemas.microsoft.com/office/word/2010/wordprocessingGroup" xmlns:wpi="http://schemas.microsoft.com/office/word/2010/wordprocessingInk" xmlns:wne="http://schemas.microsoft.com/office/word/2006/wordml" xmlns:wps="http://schemas.microsoft.com/office/word/2010/wordprocessingShape" mc:Ignorable="w14 w15 w16se w16cid wp14">
   <w:p>
     <w:pPr>
       <w:pStyle w:val="Footer"/>
@@ -1191,7 +1165,7 @@
 </file>
 
 <file path=word/footer2.xml><?xml version="1.0" encoding="utf-8"?>
-<w:ftr xmlns:wpc="http://schemas.microsoft.com/office/word/2010/wordprocessingCanvas" xmlns:mo="http://schemas.microsoft.com/office/mac/office/2008/main" xmlns:mc="http://schemas.openxmlformats.org/markup-compatibility/2006" xmlns:mv="urn:schemas-microsoft-com:mac:vml" xmlns:o="urn:schemas-microsoft-com:office:office" xmlns:r="http://schemas.openxmlformats.org/officeDocument/2006/relationships" xmlns:m="http://schemas.openxmlformats.org/officeDocument/2006/math" xmlns:v="urn:schemas-microsoft-com:vml" xmlns:wp14="http://schemas.microsoft.com/office/word/2010/wordprocessingDrawing" xmlns:wp="http://schemas.openxmlformats.org/drawingml/2006/wordprocessingDrawing" xmlns:w10="urn:schemas-microsoft-com:office:word" xmlns:w="http://schemas.openxmlformats.org/wordprocessingml/2006/main" xmlns:w14="http://schemas.microsoft.com/office/word/2010/wordml" xmlns:w15="http://schemas.microsoft.com/office/word/2012/wordml" xmlns:wpg="http://schemas.microsoft.com/office/word/2010/wordprocessingGroup" xmlns:wpi="http://schemas.microsoft.com/office/word/2010/wordprocessingInk" xmlns:wne="http://schemas.microsoft.com/office/word/2006/wordml" xmlns:wps="http://schemas.microsoft.com/office/word/2010/wordprocessingShape" mc:Ignorable="w14 w15 wp14">
+<w:ftr xmlns:wpc="http://schemas.microsoft.com/office/word/2010/wordprocessingCanvas" xmlns:cx="http://schemas.microsoft.com/office/drawing/2014/chartex" xmlns:cx1="http://schemas.microsoft.com/office/drawing/2015/9/8/chartex" xmlns:cx2="http://schemas.microsoft.com/office/drawing/2015/10/21/chartex" xmlns:cx3="http://schemas.microsoft.com/office/drawing/2016/5/9/chartex" xmlns:cx4="http://schemas.microsoft.com/office/drawing/2016/5/10/chartex" xmlns:cx5="http://schemas.microsoft.com/office/drawing/2016/5/11/chartex" xmlns:cx6="http://schemas.microsoft.com/office/drawing/2016/5/12/chartex" xmlns:cx7="http://schemas.microsoft.com/office/drawing/2016/5/13/chartex" xmlns:cx8="http://schemas.microsoft.com/office/drawing/2016/5/14/chartex" xmlns:mc="http://schemas.openxmlformats.org/markup-compatibility/2006" xmlns:aink="http://schemas.microsoft.com/office/drawing/2016/ink" xmlns:am3d="http://schemas.microsoft.com/office/drawing/2017/model3d" xmlns:o="urn:schemas-microsoft-com:office:office" xmlns:r="http://schemas.openxmlformats.org/officeDocument/2006/relationships" xmlns:m="http://schemas.openxmlformats.org/officeDocument/2006/math" xmlns:v="urn:schemas-microsoft-com:vml" xmlns:wp14="http://schemas.microsoft.com/office/word/2010/wordprocessingDrawing" xmlns:wp="http://schemas.openxmlformats.org/drawingml/2006/wordprocessingDrawing" xmlns:w10="urn:schemas-microsoft-com:office:word" xmlns:w="http://schemas.openxmlformats.org/wordprocessingml/2006/main" xmlns:w14="http://schemas.microsoft.com/office/word/2010/wordml" xmlns:w15="http://schemas.microsoft.com/office/word/2012/wordml" xmlns:w16cid="http://schemas.microsoft.com/office/word/2016/wordml/cid" xmlns:w16se="http://schemas.microsoft.com/office/word/2015/wordml/symex" xmlns:wpg="http://schemas.microsoft.com/office/word/2010/wordprocessingGroup" xmlns:wpi="http://schemas.microsoft.com/office/word/2010/wordprocessingInk" xmlns:wne="http://schemas.microsoft.com/office/word/2006/wordml" xmlns:wps="http://schemas.microsoft.com/office/word/2010/wordprocessingShape" mc:Ignorable="w14 w15 w16se w16cid wp14">
   <w:p>
     <w:pPr>
       <w:pStyle w:val="Footer"/>
@@ -1201,7 +1175,7 @@
 </file>
 
 <file path=word/footer3.xml><?xml version="1.0" encoding="utf-8"?>
-<w:ftr xmlns:wpc="http://schemas.microsoft.com/office/word/2010/wordprocessingCanvas" xmlns:mo="http://schemas.microsoft.com/office/mac/office/2008/main" xmlns:mc="http://schemas.openxmlformats.org/markup-compatibility/2006" xmlns:mv="urn:schemas-microsoft-com:mac:vml" xmlns:o="urn:schemas-microsoft-com:office:office" xmlns:r="http://schemas.openxmlformats.org/officeDocument/2006/relationships" xmlns:m="http://schemas.openxmlformats.org/officeDocument/2006/math" xmlns:v="urn:schemas-microsoft-com:vml" xmlns:wp14="http://schemas.microsoft.com/office/word/2010/wordprocessingDrawing" xmlns:wp="http://schemas.openxmlformats.org/drawingml/2006/wordprocessingDrawing" xmlns:w10="urn:schemas-microsoft-com:office:word" xmlns:w="http://schemas.openxmlformats.org/wordprocessingml/2006/main" xmlns:w14="http://schemas.microsoft.com/office/word/2010/wordml" xmlns:w15="http://schemas.microsoft.com/office/word/2012/wordml" xmlns:wpg="http://schemas.microsoft.com/office/word/2010/wordprocessingGroup" xmlns:wpi="http://schemas.microsoft.com/office/word/2010/wordprocessingInk" xmlns:wne="http://schemas.microsoft.com/office/word/2006/wordml" xmlns:wps="http://schemas.microsoft.com/office/word/2010/wordprocessingShape" mc:Ignorable="w14 w15 wp14">
+<w:ftr xmlns:wpc="http://schemas.microsoft.com/office/word/2010/wordprocessingCanvas" xmlns:cx="http://schemas.microsoft.com/office/drawing/2014/chartex" xmlns:cx1="http://schemas.microsoft.com/office/drawing/2015/9/8/chartex" xmlns:cx2="http://schemas.microsoft.com/office/drawing/2015/10/21/chartex" xmlns:cx3="http://schemas.microsoft.com/office/drawing/2016/5/9/chartex" xmlns:cx4="http://schemas.microsoft.com/office/drawing/2016/5/10/chartex" xmlns:cx5="http://schemas.microsoft.com/office/drawing/2016/5/11/chartex" xmlns:cx6="http://schemas.microsoft.com/office/drawing/2016/5/12/chartex" xmlns:cx7="http://schemas.microsoft.com/office/drawing/2016/5/13/chartex" xmlns:cx8="http://schemas.microsoft.com/office/drawing/2016/5/14/chartex" xmlns:mc="http://schemas.openxmlformats.org/markup-compatibility/2006" xmlns:aink="http://schemas.microsoft.com/office/drawing/2016/ink" xmlns:am3d="http://schemas.microsoft.com/office/drawing/2017/model3d" xmlns:o="urn:schemas-microsoft-com:office:office" xmlns:r="http://schemas.openxmlformats.org/officeDocument/2006/relationships" xmlns:m="http://schemas.openxmlformats.org/officeDocument/2006/math" xmlns:v="urn:schemas-microsoft-com:vml" xmlns:wp14="http://schemas.microsoft.com/office/word/2010/wordprocessingDrawing" xmlns:wp="http://schemas.openxmlformats.org/drawingml/2006/wordprocessingDrawing" xmlns:w10="urn:schemas-microsoft-com:office:word" xmlns:w="http://schemas.openxmlformats.org/wordprocessingml/2006/main" xmlns:w14="http://schemas.microsoft.com/office/word/2010/wordml" xmlns:w15="http://schemas.microsoft.com/office/word/2012/wordml" xmlns:w16cid="http://schemas.microsoft.com/office/word/2016/wordml/cid" xmlns:w16se="http://schemas.microsoft.com/office/word/2015/wordml/symex" xmlns:wpg="http://schemas.microsoft.com/office/word/2010/wordprocessingGroup" xmlns:wpi="http://schemas.microsoft.com/office/word/2010/wordprocessingInk" xmlns:wne="http://schemas.microsoft.com/office/word/2006/wordml" xmlns:wps="http://schemas.microsoft.com/office/word/2010/wordprocessingShape" mc:Ignorable="w14 w15 w16se w16cid wp14">
   <w:p>
     <w:pPr>
       <w:pStyle w:val="Footer"/>
@@ -1211,7 +1185,7 @@
 </file>
 
 <file path=word/footnotes.xml><?xml version="1.0" encoding="utf-8"?>
-<w:footnotes xmlns:wpc="http://schemas.microsoft.com/office/word/2010/wordprocessingCanvas" xmlns:mo="http://schemas.microsoft.com/office/mac/office/2008/main" xmlns:mc="http://schemas.openxmlformats.org/markup-compatibility/2006" xmlns:mv="urn:schemas-microsoft-com:mac:vml" xmlns:o="urn:schemas-microsoft-com:office:office" xmlns:r="http://schemas.openxmlformats.org/officeDocument/2006/relationships" xmlns:m="http://schemas.openxmlformats.org/officeDocument/2006/math" xmlns:v="urn:schemas-microsoft-com:vml" xmlns:wp14="http://schemas.microsoft.com/office/word/2010/wordprocessingDrawing" xmlns:wp="http://schemas.openxmlformats.org/drawingml/2006/wordprocessingDrawing" xmlns:w10="urn:schemas-microsoft-com:office:word" xmlns:w="http://schemas.openxmlformats.org/wordprocessingml/2006/main" xmlns:w14="http://schemas.microsoft.com/office/word/2010/wordml" xmlns:w15="http://schemas.microsoft.com/office/word/2012/wordml" xmlns:wpg="http://schemas.microsoft.com/office/word/2010/wordprocessingGroup" xmlns:wpi="http://schemas.microsoft.com/office/word/2010/wordprocessingInk" xmlns:wne="http://schemas.microsoft.com/office/word/2006/wordml" xmlns:wps="http://schemas.microsoft.com/office/word/2010/wordprocessingShape" mc:Ignorable="w14 w15 wp14">
+<w:footnotes xmlns:wpc="http://schemas.microsoft.com/office/word/2010/wordprocessingCanvas" xmlns:cx="http://schemas.microsoft.com/office/drawing/2014/chartex" xmlns:cx1="http://schemas.microsoft.com/office/drawing/2015/9/8/chartex" xmlns:cx2="http://schemas.microsoft.com/office/drawing/2015/10/21/chartex" xmlns:cx3="http://schemas.microsoft.com/office/drawing/2016/5/9/chartex" xmlns:cx4="http://schemas.microsoft.com/office/drawing/2016/5/10/chartex" xmlns:cx5="http://schemas.microsoft.com/office/drawing/2016/5/11/chartex" xmlns:cx6="http://schemas.microsoft.com/office/drawing/2016/5/12/chartex" xmlns:cx7="http://schemas.microsoft.com/office/drawing/2016/5/13/chartex" xmlns:cx8="http://schemas.microsoft.com/office/drawing/2016/5/14/chartex" xmlns:mc="http://schemas.openxmlformats.org/markup-compatibility/2006" xmlns:aink="http://schemas.microsoft.com/office/drawing/2016/ink" xmlns:am3d="http://schemas.microsoft.com/office/drawing/2017/model3d" xmlns:o="urn:schemas-microsoft-com:office:office" xmlns:r="http://schemas.openxmlformats.org/officeDocument/2006/relationships" xmlns:m="http://schemas.openxmlformats.org/officeDocument/2006/math" xmlns:v="urn:schemas-microsoft-com:vml" xmlns:wp14="http://schemas.microsoft.com/office/word/2010/wordprocessingDrawing" xmlns:wp="http://schemas.openxmlformats.org/drawingml/2006/wordprocessingDrawing" xmlns:w10="urn:schemas-microsoft-com:office:word" xmlns:w="http://schemas.openxmlformats.org/wordprocessingml/2006/main" xmlns:w14="http://schemas.microsoft.com/office/word/2010/wordml" xmlns:w15="http://schemas.microsoft.com/office/word/2012/wordml" xmlns:w16cid="http://schemas.microsoft.com/office/word/2016/wordml/cid" xmlns:w16se="http://schemas.microsoft.com/office/word/2015/wordml/symex" xmlns:wpg="http://schemas.microsoft.com/office/word/2010/wordprocessingGroup" xmlns:wpi="http://schemas.microsoft.com/office/word/2010/wordprocessingInk" xmlns:wne="http://schemas.microsoft.com/office/word/2006/wordml" xmlns:wps="http://schemas.microsoft.com/office/word/2010/wordprocessingShape" mc:Ignorable="w14 w15 w16se w16cid wp14">
   <w:footnote w:type="separator" w:id="-1">
     <w:p>
       <w:r>
@@ -1230,7 +1204,7 @@
 </file>
 
 <file path=word/header1.xml><?xml version="1.0" encoding="utf-8"?>
-<w:hdr xmlns:wpc="http://schemas.microsoft.com/office/word/2010/wordprocessingCanvas" xmlns:mo="http://schemas.microsoft.com/office/mac/office/2008/main" xmlns:mc="http://schemas.openxmlformats.org/markup-compatibility/2006" xmlns:mv="urn:schemas-microsoft-com:mac:vml" xmlns:o="urn:schemas-microsoft-com:office:office" xmlns:r="http://schemas.openxmlformats.org/officeDocument/2006/relationships" xmlns:m="http://schemas.openxmlformats.org/officeDocument/2006/math" xmlns:v="urn:schemas-microsoft-com:vml" xmlns:wp14="http://schemas.microsoft.com/office/word/2010/wordprocessingDrawing" xmlns:wp="http://schemas.openxmlformats.org/drawingml/2006/wordprocessingDrawing" xmlns:w10="urn:schemas-microsoft-com:office:word" xmlns:w="http://schemas.openxmlformats.org/wordprocessingml/2006/main" xmlns:w14="http://schemas.microsoft.com/office/word/2010/wordml" xmlns:w15="http://schemas.microsoft.com/office/word/2012/wordml" xmlns:wpg="http://schemas.microsoft.com/office/word/2010/wordprocessingGroup" xmlns:wpi="http://schemas.microsoft.com/office/word/2010/wordprocessingInk" xmlns:wne="http://schemas.microsoft.com/office/word/2006/wordml" xmlns:wps="http://schemas.microsoft.com/office/word/2010/wordprocessingShape" mc:Ignorable="w14 w15 wp14">
+<w:hdr xmlns:wpc="http://schemas.microsoft.com/office/word/2010/wordprocessingCanvas" xmlns:cx="http://schemas.microsoft.com/office/drawing/2014/chartex" xmlns:cx1="http://schemas.microsoft.com/office/drawing/2015/9/8/chartex" xmlns:cx2="http://schemas.microsoft.com/office/drawing/2015/10/21/chartex" xmlns:cx3="http://schemas.microsoft.com/office/drawing/2016/5/9/chartex" xmlns:cx4="http://schemas.microsoft.com/office/drawing/2016/5/10/chartex" xmlns:cx5="http://schemas.microsoft.com/office/drawing/2016/5/11/chartex" xmlns:cx6="http://schemas.microsoft.com/office/drawing/2016/5/12/chartex" xmlns:cx7="http://schemas.microsoft.com/office/drawing/2016/5/13/chartex" xmlns:cx8="http://schemas.microsoft.com/office/drawing/2016/5/14/chartex" xmlns:mc="http://schemas.openxmlformats.org/markup-compatibility/2006" xmlns:aink="http://schemas.microsoft.com/office/drawing/2016/ink" xmlns:am3d="http://schemas.microsoft.com/office/drawing/2017/model3d" xmlns:o="urn:schemas-microsoft-com:office:office" xmlns:r="http://schemas.openxmlformats.org/officeDocument/2006/relationships" xmlns:m="http://schemas.openxmlformats.org/officeDocument/2006/math" xmlns:v="urn:schemas-microsoft-com:vml" xmlns:wp14="http://schemas.microsoft.com/office/word/2010/wordprocessingDrawing" xmlns:wp="http://schemas.openxmlformats.org/drawingml/2006/wordprocessingDrawing" xmlns:w10="urn:schemas-microsoft-com:office:word" xmlns:w="http://schemas.openxmlformats.org/wordprocessingml/2006/main" xmlns:w14="http://schemas.microsoft.com/office/word/2010/wordml" xmlns:w15="http://schemas.microsoft.com/office/word/2012/wordml" xmlns:w16cid="http://schemas.microsoft.com/office/word/2016/wordml/cid" xmlns:w16se="http://schemas.microsoft.com/office/word/2015/wordml/symex" xmlns:wpg="http://schemas.microsoft.com/office/word/2010/wordprocessingGroup" xmlns:wpi="http://schemas.microsoft.com/office/word/2010/wordprocessingInk" xmlns:wne="http://schemas.microsoft.com/office/word/2006/wordml" xmlns:wps="http://schemas.microsoft.com/office/word/2010/wordprocessingShape" mc:Ignorable="w14 w15 w16se w16cid wp14">
   <w:p>
     <w:pPr>
       <w:pStyle w:val="Header"/>
@@ -1240,7 +1214,7 @@
 </file>
 
 <file path=word/header2.xml><?xml version="1.0" encoding="utf-8"?>
-<w:hdr xmlns:wpc="http://schemas.microsoft.com/office/word/2010/wordprocessingCanvas" xmlns:mo="http://schemas.microsoft.com/office/mac/office/2008/main" xmlns:mc="http://schemas.openxmlformats.org/markup-compatibility/2006" xmlns:mv="urn:schemas-microsoft-com:mac:vml" xmlns:o="urn:schemas-microsoft-com:office:office" xmlns:r="http://schemas.openxmlformats.org/officeDocument/2006/relationships" xmlns:m="http://schemas.openxmlformats.org/officeDocument/2006/math" xmlns:v="urn:schemas-microsoft-com:vml" xmlns:wp14="http://schemas.microsoft.com/office/word/2010/wordprocessingDrawing" xmlns:wp="http://schemas.openxmlformats.org/drawingml/2006/wordprocessingDrawing" xmlns:w10="urn:schemas-microsoft-com:office:word" xmlns:w="http://schemas.openxmlformats.org/wordprocessingml/2006/main" xmlns:w14="http://schemas.microsoft.com/office/word/2010/wordml" xmlns:w15="http://schemas.microsoft.com/office/word/2012/wordml" xmlns:wpg="http://schemas.microsoft.com/office/word/2010/wordprocessingGroup" xmlns:wpi="http://schemas.microsoft.com/office/word/2010/wordprocessingInk" xmlns:wne="http://schemas.microsoft.com/office/word/2006/wordml" xmlns:wps="http://schemas.microsoft.com/office/word/2010/wordprocessingShape" mc:Ignorable="w14 w15 wp14">
+<w:hdr xmlns:wpc="http://schemas.microsoft.com/office/word/2010/wordprocessingCanvas" xmlns:cx="http://schemas.microsoft.com/office/drawing/2014/chartex" xmlns:cx1="http://schemas.microsoft.com/office/drawing/2015/9/8/chartex" xmlns:cx2="http://schemas.microsoft.com/office/drawing/2015/10/21/chartex" xmlns:cx3="http://schemas.microsoft.com/office/drawing/2016/5/9/chartex" xmlns:cx4="http://schemas.microsoft.com/office/drawing/2016/5/10/chartex" xmlns:cx5="http://schemas.microsoft.com/office/drawing/2016/5/11/chartex" xmlns:cx6="http://schemas.microsoft.com/office/drawing/2016/5/12/chartex" xmlns:cx7="http://schemas.microsoft.com/office/drawing/2016/5/13/chartex" xmlns:cx8="http://schemas.microsoft.com/office/drawing/2016/5/14/chartex" xmlns:mc="http://schemas.openxmlformats.org/markup-compatibility/2006" xmlns:aink="http://schemas.microsoft.com/office/drawing/2016/ink" xmlns:am3d="http://schemas.microsoft.com/office/drawing/2017/model3d" xmlns:o="urn:schemas-microsoft-com:office:office" xmlns:r="http://schemas.openxmlformats.org/officeDocument/2006/relationships" xmlns:m="http://schemas.openxmlformats.org/officeDocument/2006/math" xmlns:v="urn:schemas-microsoft-com:vml" xmlns:wp14="http://schemas.microsoft.com/office/word/2010/wordprocessingDrawing" xmlns:wp="http://schemas.openxmlformats.org/drawingml/2006/wordprocessingDrawing" xmlns:w10="urn:schemas-microsoft-com:office:word" xmlns:w="http://schemas.openxmlformats.org/wordprocessingml/2006/main" xmlns:w14="http://schemas.microsoft.com/office/word/2010/wordml" xmlns:w15="http://schemas.microsoft.com/office/word/2012/wordml" xmlns:w16cid="http://schemas.microsoft.com/office/word/2016/wordml/cid" xmlns:w16se="http://schemas.microsoft.com/office/word/2015/wordml/symex" xmlns:wpg="http://schemas.microsoft.com/office/word/2010/wordprocessingGroup" xmlns:wpi="http://schemas.microsoft.com/office/word/2010/wordprocessingInk" xmlns:wne="http://schemas.microsoft.com/office/word/2006/wordml" xmlns:wps="http://schemas.microsoft.com/office/word/2010/wordprocessingShape" mc:Ignorable="w14 w15 w16se w16cid wp14">
   <w:p>
     <w:pPr>
       <w:pStyle w:val="Header"/>
@@ -1250,7 +1224,7 @@
 </file>
 
 <file path=word/header3.xml><?xml version="1.0" encoding="utf-8"?>
-<w:hdr xmlns:wpc="http://schemas.microsoft.com/office/word/2010/wordprocessingCanvas" xmlns:mo="http://schemas.microsoft.com/office/mac/office/2008/main" xmlns:mc="http://schemas.openxmlformats.org/markup-compatibility/2006" xmlns:mv="urn:schemas-microsoft-com:mac:vml" xmlns:o="urn:schemas-microsoft-com:office:office" xmlns:r="http://schemas.openxmlformats.org/officeDocument/2006/relationships" xmlns:m="http://schemas.openxmlformats.org/officeDocument/2006/math" xmlns:v="urn:schemas-microsoft-com:vml" xmlns:wp14="http://schemas.microsoft.com/office/word/2010/wordprocessingDrawing" xmlns:wp="http://schemas.openxmlformats.org/drawingml/2006/wordprocessingDrawing" xmlns:w10="urn:schemas-microsoft-com:office:word" xmlns:w="http://schemas.openxmlformats.org/wordprocessingml/2006/main" xmlns:w14="http://schemas.microsoft.com/office/word/2010/wordml" xmlns:w15="http://schemas.microsoft.com/office/word/2012/wordml" xmlns:wpg="http://schemas.microsoft.com/office/word/2010/wordprocessingGroup" xmlns:wpi="http://schemas.microsoft.com/office/word/2010/wordprocessingInk" xmlns:wne="http://schemas.microsoft.com/office/word/2006/wordml" xmlns:wps="http://schemas.microsoft.com/office/word/2010/wordprocessingShape" mc:Ignorable="w14 w15 wp14">
+<w:hdr xmlns:wpc="http://schemas.microsoft.com/office/word/2010/wordprocessingCanvas" xmlns:cx="http://schemas.microsoft.com/office/drawing/2014/chartex" xmlns:cx1="http://schemas.microsoft.com/office/drawing/2015/9/8/chartex" xmlns:cx2="http://schemas.microsoft.com/office/drawing/2015/10/21/chartex" xmlns:cx3="http://schemas.microsoft.com/office/drawing/2016/5/9/chartex" xmlns:cx4="http://schemas.microsoft.com/office/drawing/2016/5/10/chartex" xmlns:cx5="http://schemas.microsoft.com/office/drawing/2016/5/11/chartex" xmlns:cx6="http://schemas.microsoft.com/office/drawing/2016/5/12/chartex" xmlns:cx7="http://schemas.microsoft.com/office/drawing/2016/5/13/chartex" xmlns:cx8="http://schemas.microsoft.com/office/drawing/2016/5/14/chartex" xmlns:mc="http://schemas.openxmlformats.org/markup-compatibility/2006" xmlns:aink="http://schemas.microsoft.com/office/drawing/2016/ink" xmlns:am3d="http://schemas.microsoft.com/office/drawing/2017/model3d" xmlns:o="urn:schemas-microsoft-com:office:office" xmlns:r="http://schemas.openxmlformats.org/officeDocument/2006/relationships" xmlns:m="http://schemas.openxmlformats.org/officeDocument/2006/math" xmlns:v="urn:schemas-microsoft-com:vml" xmlns:wp14="http://schemas.microsoft.com/office/word/2010/wordprocessingDrawing" xmlns:wp="http://schemas.openxmlformats.org/drawingml/2006/wordprocessingDrawing" xmlns:w10="urn:schemas-microsoft-com:office:word" xmlns:w="http://schemas.openxmlformats.org/wordprocessingml/2006/main" xmlns:w14="http://schemas.microsoft.com/office/word/2010/wordml" xmlns:w15="http://schemas.microsoft.com/office/word/2012/wordml" xmlns:w16cid="http://schemas.microsoft.com/office/word/2016/wordml/cid" xmlns:w16se="http://schemas.microsoft.com/office/word/2015/wordml/symex" xmlns:wpg="http://schemas.microsoft.com/office/word/2010/wordprocessingGroup" xmlns:wpi="http://schemas.microsoft.com/office/word/2010/wordprocessingInk" xmlns:wne="http://schemas.microsoft.com/office/word/2006/wordml" xmlns:wps="http://schemas.microsoft.com/office/word/2010/wordprocessingShape" mc:Ignorable="w14 w15 w16se w16cid wp14">
   <w:p>
     <w:pPr>
       <w:pStyle w:val="Header"/>
@@ -1260,8 +1234,8 @@
 </file>
 
 <file path=word/numbering.xml><?xml version="1.0" encoding="utf-8"?>
-<w:numbering xmlns:wpc="http://schemas.microsoft.com/office/word/2010/wordprocessingCanvas" xmlns:mo="http://schemas.microsoft.com/office/mac/office/2008/main" xmlns:mc="http://schemas.openxmlformats.org/markup-compatibility/2006" xmlns:mv="urn:schemas-microsoft-com:mac:vml" xmlns:o="urn:schemas-microsoft-com:office:office" xmlns:r="http://schemas.openxmlformats.org/officeDocument/2006/relationships" xmlns:m="http://schemas.openxmlformats.org/officeDocument/2006/math" xmlns:v="urn:schemas-microsoft-com:vml" xmlns:wp14="http://schemas.microsoft.com/office/word/2010/wordprocessingDrawing" xmlns:wp="http://schemas.openxmlformats.org/drawingml/2006/wordprocessingDrawing" xmlns:w10="urn:schemas-microsoft-com:office:word" xmlns:w="http://schemas.openxmlformats.org/wordprocessingml/2006/main" xmlns:w14="http://schemas.microsoft.com/office/word/2010/wordml" xmlns:w15="http://schemas.microsoft.com/office/word/2012/wordml" xmlns:wpg="http://schemas.microsoft.com/office/word/2010/wordprocessingGroup" xmlns:wpi="http://schemas.microsoft.com/office/word/2010/wordprocessingInk" xmlns:wne="http://schemas.microsoft.com/office/word/2006/wordml" xmlns:wps="http://schemas.microsoft.com/office/word/2010/wordprocessingShape" mc:Ignorable="w14 w15 wp14">
-  <w:abstractNum w:abstractNumId="0">
+<w:numbering xmlns:wpc="http://schemas.microsoft.com/office/word/2010/wordprocessingCanvas" xmlns:cx="http://schemas.microsoft.com/office/drawing/2014/chartex" xmlns:cx1="http://schemas.microsoft.com/office/drawing/2015/9/8/chartex" xmlns:cx2="http://schemas.microsoft.com/office/drawing/2015/10/21/chartex" xmlns:cx3="http://schemas.microsoft.com/office/drawing/2016/5/9/chartex" xmlns:cx4="http://schemas.microsoft.com/office/drawing/2016/5/10/chartex" xmlns:cx5="http://schemas.microsoft.com/office/drawing/2016/5/11/chartex" xmlns:cx6="http://schemas.microsoft.com/office/drawing/2016/5/12/chartex" xmlns:cx7="http://schemas.microsoft.com/office/drawing/2016/5/13/chartex" xmlns:cx8="http://schemas.microsoft.com/office/drawing/2016/5/14/chartex" xmlns:mc="http://schemas.openxmlformats.org/markup-compatibility/2006" xmlns:aink="http://schemas.microsoft.com/office/drawing/2016/ink" xmlns:am3d="http://schemas.microsoft.com/office/drawing/2017/model3d" xmlns:o="urn:schemas-microsoft-com:office:office" xmlns:r="http://schemas.openxmlformats.org/officeDocument/2006/relationships" xmlns:m="http://schemas.openxmlformats.org/officeDocument/2006/math" xmlns:v="urn:schemas-microsoft-com:vml" xmlns:wp14="http://schemas.microsoft.com/office/word/2010/wordprocessingDrawing" xmlns:wp="http://schemas.openxmlformats.org/drawingml/2006/wordprocessingDrawing" xmlns:w10="urn:schemas-microsoft-com:office:word" xmlns:w="http://schemas.openxmlformats.org/wordprocessingml/2006/main" xmlns:w14="http://schemas.microsoft.com/office/word/2010/wordml" xmlns:w15="http://schemas.microsoft.com/office/word/2012/wordml" xmlns:w16cid="http://schemas.microsoft.com/office/word/2016/wordml/cid" xmlns:w16se="http://schemas.microsoft.com/office/word/2015/wordml/symex" xmlns:wpg="http://schemas.microsoft.com/office/word/2010/wordprocessingGroup" xmlns:wpi="http://schemas.microsoft.com/office/word/2010/wordprocessingInk" xmlns:wne="http://schemas.microsoft.com/office/word/2006/wordml" xmlns:wps="http://schemas.microsoft.com/office/word/2010/wordprocessingShape" mc:Ignorable="w14 w15 w16se w16cid wp14">
+  <w:abstractNum w:abstractNumId="0" w15:restartNumberingAfterBreak="0">
     <w:nsid w:val="00000001"/>
     <w:multiLevelType w:val="hybridMultilevel"/>
     <w:tmpl w:val="00000001"/>
@@ -1319,7 +1293,7 @@
       <w:lvlJc w:val="left"/>
     </w:lvl>
   </w:abstractNum>
-  <w:abstractNum w:abstractNumId="1">
+  <w:abstractNum w:abstractNumId="1" w15:restartNumberingAfterBreak="0">
     <w:nsid w:val="009B7791"/>
     <w:multiLevelType w:val="hybridMultilevel"/>
     <w:tmpl w:val="43F2F254"/>
@@ -1408,7 +1382,7 @@
       </w:pPr>
     </w:lvl>
   </w:abstractNum>
-  <w:abstractNum w:abstractNumId="2">
+  <w:abstractNum w:abstractNumId="2" w15:restartNumberingAfterBreak="0">
     <w:nsid w:val="09165058"/>
     <w:multiLevelType w:val="hybridMultilevel"/>
     <w:tmpl w:val="A47CBEE2"/>
@@ -1521,7 +1495,7 @@
       </w:rPr>
     </w:lvl>
   </w:abstractNum>
-  <w:abstractNum w:abstractNumId="3">
+  <w:abstractNum w:abstractNumId="3" w15:restartNumberingAfterBreak="0">
     <w:nsid w:val="0C571271"/>
     <w:multiLevelType w:val="hybridMultilevel"/>
     <w:tmpl w:val="459010A0"/>
@@ -1610,7 +1584,7 @@
       </w:pPr>
     </w:lvl>
   </w:abstractNum>
-  <w:abstractNum w:abstractNumId="4">
+  <w:abstractNum w:abstractNumId="4" w15:restartNumberingAfterBreak="0">
     <w:nsid w:val="157964E7"/>
     <w:multiLevelType w:val="hybridMultilevel"/>
     <w:tmpl w:val="D068BFE8"/>
@@ -1699,7 +1673,7 @@
       </w:pPr>
     </w:lvl>
   </w:abstractNum>
-  <w:abstractNum w:abstractNumId="5">
+  <w:abstractNum w:abstractNumId="5" w15:restartNumberingAfterBreak="0">
     <w:nsid w:val="496D2C93"/>
     <w:multiLevelType w:val="hybridMultilevel"/>
     <w:tmpl w:val="B8E24020"/>
@@ -1788,7 +1762,7 @@
       </w:pPr>
     </w:lvl>
   </w:abstractNum>
-  <w:abstractNum w:abstractNumId="6">
+  <w:abstractNum w:abstractNumId="6" w15:restartNumberingAfterBreak="0">
     <w:nsid w:val="6C4A3438"/>
     <w:multiLevelType w:val="hybridMultilevel"/>
     <w:tmpl w:val="9CF26A78"/>
@@ -1877,7 +1851,7 @@
       </w:pPr>
     </w:lvl>
   </w:abstractNum>
-  <w:abstractNum w:abstractNumId="7">
+  <w:abstractNum w:abstractNumId="7" w15:restartNumberingAfterBreak="0">
     <w:nsid w:val="6E713249"/>
     <w:multiLevelType w:val="hybridMultilevel"/>
     <w:tmpl w:val="7D883C7E"/>
@@ -1994,7 +1968,7 @@
 </file>
 
 <file path=word/styles.xml><?xml version="1.0" encoding="utf-8"?>
-<w:styles xmlns:mc="http://schemas.openxmlformats.org/markup-compatibility/2006" xmlns:r="http://schemas.openxmlformats.org/officeDocument/2006/relationships" xmlns:w="http://schemas.openxmlformats.org/wordprocessingml/2006/main" xmlns:w14="http://schemas.microsoft.com/office/word/2010/wordml" xmlns:w15="http://schemas.microsoft.com/office/word/2012/wordml" mc:Ignorable="w14 w15">
+<w:styles xmlns:mc="http://schemas.openxmlformats.org/markup-compatibility/2006" xmlns:r="http://schemas.openxmlformats.org/officeDocument/2006/relationships" xmlns:w="http://schemas.openxmlformats.org/wordprocessingml/2006/main" xmlns:w14="http://schemas.microsoft.com/office/word/2010/wordml" xmlns:w15="http://schemas.microsoft.com/office/word/2012/wordml" xmlns:w16cid="http://schemas.microsoft.com/office/word/2016/wordml/cid" xmlns:w16se="http://schemas.microsoft.com/office/word/2015/wordml/symex" mc:Ignorable="w14 w15 w16se w16cid">
   <w:docDefaults>
     <w:rPrDefault>
       <w:rPr>
@@ -2006,7 +1980,7 @@
     </w:rPrDefault>
     <w:pPrDefault/>
   </w:docDefaults>
-  <w:latentStyles w:defLockedState="0" w:defUIPriority="99" w:defSemiHidden="0" w:defUnhideWhenUsed="0" w:defQFormat="0" w:count="382">
+  <w:latentStyles w:defLockedState="0" w:defUIPriority="99" w:defSemiHidden="0" w:defUnhideWhenUsed="0" w:defQFormat="0" w:count="375">
     <w:lsdException w:name="Normal" w:uiPriority="0" w:qFormat="1"/>
     <w:lsdException w:name="heading 1" w:uiPriority="9" w:qFormat="1"/>
     <w:lsdException w:name="heading 2" w:semiHidden="1" w:uiPriority="9" w:unhideWhenUsed="1" w:qFormat="1"/>
@@ -2163,15 +2137,6 @@
     <w:lsdException w:name="Balloon Text" w:semiHidden="1" w:unhideWhenUsed="1"/>
     <w:lsdException w:name="Table Grid" w:uiPriority="39"/>
     <w:lsdException w:name="Table Theme" w:semiHidden="1" w:unhideWhenUsed="1"/>
-    <w:lsdException w:name="Note Level 1" w:semiHidden="1" w:unhideWhenUsed="1"/>
-    <w:lsdException w:name="Note Level 2" w:semiHidden="1" w:unhideWhenUsed="1"/>
-    <w:lsdException w:name="Note Level 3" w:semiHidden="1" w:unhideWhenUsed="1"/>
-    <w:lsdException w:name="Note Level 4" w:semiHidden="1" w:unhideWhenUsed="1"/>
-    <w:lsdException w:name="Note Level 5" w:semiHidden="1" w:unhideWhenUsed="1"/>
-    <w:lsdException w:name="Note Level 6" w:semiHidden="1" w:unhideWhenUsed="1"/>
-    <w:lsdException w:name="Note Level 7" w:semiHidden="1" w:unhideWhenUsed="1"/>
-    <w:lsdException w:name="Note Level 8" w:semiHidden="1" w:unhideWhenUsed="1"/>
-    <w:lsdException w:name="Note Level 9" w:semiHidden="1" w:unhideWhenUsed="1"/>
     <w:lsdException w:name="Placeholder Text" w:semiHidden="1"/>
     <w:lsdException w:name="No Spacing" w:uiPriority="1" w:qFormat="1"/>
     <w:lsdException w:name="Light Shading" w:uiPriority="60"/>

</xml_diff>